<commit_message>
actividad 1 guia 2 corregida
</commit_message>
<xml_diff>
--- a/Guia 2 - actividades/Activcidad 1/Actividad.docx
+++ b/Guia 2 - actividades/Activcidad 1/Actividad.docx
@@ -1,6 +1,6 @@
 
 <file path=word/document.xml><?xml version="1.0" encoding="utf-8"?>
-<w:document xmlns:wpc="http://schemas.microsoft.com/office/word/2010/wordprocessingCanvas" xmlns:cx="http://schemas.microsoft.com/office/drawing/2014/chartex" xmlns:cx1="http://schemas.microsoft.com/office/drawing/2015/9/8/chartex" xmlns:cx2="http://schemas.microsoft.com/office/drawing/2015/10/21/chartex" xmlns:cx3="http://schemas.microsoft.com/office/drawing/2016/5/9/chartex" xmlns:cx4="http://schemas.microsoft.com/office/drawing/2016/5/10/chartex" xmlns:cx5="http://schemas.microsoft.com/office/drawing/2016/5/11/chartex" xmlns:cx6="http://schemas.microsoft.com/office/drawing/2016/5/12/chartex" xmlns:cx7="http://schemas.microsoft.com/office/drawing/2016/5/13/chartex" xmlns:cx8="http://schemas.microsoft.com/office/drawing/2016/5/14/chartex" xmlns:mc="http://schemas.openxmlformats.org/markup-compatibility/2006" xmlns:aink="http://schemas.microsoft.com/office/drawing/2016/ink" xmlns:am3d="http://schemas.microsoft.com/office/drawing/2017/model3d" xmlns:o="urn:schemas-microsoft-com:office:office" xmlns:oel="http://schemas.microsoft.com/office/2019/extlst" xmlns:r="http://schemas.openxmlformats.org/officeDocument/2006/relationships" xmlns:m="http://schemas.openxmlformats.org/officeDocument/2006/math" xmlns:v="urn:schemas-microsoft-com:vml" xmlns:wp14="http://schemas.microsoft.com/office/word/2010/wordprocessingDrawing" xmlns:wp="http://schemas.openxmlformats.org/drawingml/2006/wordprocessingDrawing" xmlns:w10="urn:schemas-microsoft-com:office:word" xmlns:w="http://schemas.openxmlformats.org/wordprocessingml/2006/main" xmlns:w14="http://schemas.microsoft.com/office/word/2010/wordml" xmlns:w15="http://schemas.microsoft.com/office/word/2012/wordml" xmlns:w16cex="http://schemas.microsoft.com/office/word/2018/wordml/cex" xmlns:w16cid="http://schemas.microsoft.com/office/word/2016/wordml/cid" xmlns:w16="http://schemas.microsoft.com/office/word/2018/wordml" xmlns:w16sdtdh="http://schemas.microsoft.com/office/word/2020/wordml/sdtdatahash" xmlns:w16se="http://schemas.microsoft.com/office/word/2015/wordml/symex" xmlns:wpg="http://schemas.microsoft.com/office/word/2010/wordprocessingGroup" xmlns:wpi="http://schemas.microsoft.com/office/word/2010/wordprocessingInk" xmlns:wne="http://schemas.microsoft.com/office/word/2006/wordml" xmlns:wps="http://schemas.microsoft.com/office/word/2010/wordprocessingShape" mc:Ignorable="w14 w15 w16se w16cid w16 w16cex w16sdtdh wp14">
+<w:document xmlns:wpc="http://schemas.microsoft.com/office/word/2010/wordprocessingCanvas" xmlns:cx="http://schemas.microsoft.com/office/drawing/2014/chartex" xmlns:cx1="http://schemas.microsoft.com/office/drawing/2015/9/8/chartex" xmlns:cx2="http://schemas.microsoft.com/office/drawing/2015/10/21/chartex" xmlns:cx3="http://schemas.microsoft.com/office/drawing/2016/5/9/chartex" xmlns:cx4="http://schemas.microsoft.com/office/drawing/2016/5/10/chartex" xmlns:cx5="http://schemas.microsoft.com/office/drawing/2016/5/11/chartex" xmlns:cx6="http://schemas.microsoft.com/office/drawing/2016/5/12/chartex" xmlns:cx7="http://schemas.microsoft.com/office/drawing/2016/5/13/chartex" xmlns:cx8="http://schemas.microsoft.com/office/drawing/2016/5/14/chartex" xmlns:mc="http://schemas.openxmlformats.org/markup-compatibility/2006" xmlns:aink="http://schemas.microsoft.com/office/drawing/2016/ink" xmlns:am3d="http://schemas.microsoft.com/office/drawing/2017/model3d" xmlns:o="urn:schemas-microsoft-com:office:office" xmlns:r="http://schemas.openxmlformats.org/officeDocument/2006/relationships" xmlns:m="http://schemas.openxmlformats.org/officeDocument/2006/math" xmlns:v="urn:schemas-microsoft-com:vml" xmlns:wp14="http://schemas.microsoft.com/office/word/2010/wordprocessingDrawing" xmlns:wp="http://schemas.openxmlformats.org/drawingml/2006/wordprocessingDrawing" xmlns:w10="urn:schemas-microsoft-com:office:word" xmlns:w="http://schemas.openxmlformats.org/wordprocessingml/2006/main" xmlns:w14="http://schemas.microsoft.com/office/word/2010/wordml" xmlns:w15="http://schemas.microsoft.com/office/word/2012/wordml" xmlns:w16cex="http://schemas.microsoft.com/office/word/2018/wordml/cex" xmlns:w16cid="http://schemas.microsoft.com/office/word/2016/wordml/cid" xmlns:w16="http://schemas.microsoft.com/office/word/2018/wordml" xmlns:w16sdtdh="http://schemas.microsoft.com/office/word/2020/wordml/sdtdatahash" xmlns:w16se="http://schemas.microsoft.com/office/word/2015/wordml/symex" xmlns:wpg="http://schemas.microsoft.com/office/word/2010/wordprocessingGroup" xmlns:wpi="http://schemas.microsoft.com/office/word/2010/wordprocessingInk" xmlns:wne="http://schemas.microsoft.com/office/word/2006/wordml" xmlns:wps="http://schemas.microsoft.com/office/word/2010/wordprocessingShape" mc:Ignorable="w14 w15 w16se w16cid w16 w16cex w16sdtdh wp14">
   <w:body>
     <w:p>
       <w:pPr>
@@ -248,7 +248,10 @@
         <w:pStyle w:val="Prrafodelista"/>
       </w:pPr>
       <w:r>
-        <w:t>La probabilidad de que sea de la zona 1 y de que este a favor es de 14%</w:t>
+        <w:t xml:space="preserve">La probabilidad de que sea de la zona 1 y de que este a favor es de </w:t>
+      </w:r>
+      <w:r>
+        <w:t>42/71</w:t>
       </w:r>
     </w:p>
     <w:p>
@@ -276,7 +279,10 @@
         <w:pStyle w:val="Prrafodelista"/>
       </w:pPr>
       <w:r>
-        <w:t>La probabilidad de que sea de la zona 2 y de que este en contra es del 5%</w:t>
+        <w:t xml:space="preserve">La probabilidad de que sea de la zona 2 y de que este en contra es del </w:t>
+      </w:r>
+      <w:r>
+        <w:t>16/80</w:t>
       </w:r>
     </w:p>
     <w:p>
@@ -304,7 +310,10 @@
         <w:pStyle w:val="Prrafodelista"/>
       </w:pPr>
       <w:r>
-        <w:t>La probabilidad de que sea de la zona 3 es del 24%</w:t>
+        <w:t xml:space="preserve">La probabilidad de que sea de la zona 3 es del </w:t>
+      </w:r>
+      <w:r>
+        <w:t>73/300</w:t>
       </w:r>
     </w:p>
     <w:p>
@@ -358,9 +367,15 @@
     <w:p>
       <w:pPr>
         <w:pStyle w:val="Prrafodelista"/>
-      </w:pPr>
-      <w:r>
-        <w:t>La probabilidad de que sea de la zona 4 y de que no haya opinado es de 4%</w:t>
+        <w:rPr>
+          <w:u w:val="single"/>
+        </w:rPr>
+      </w:pPr>
+      <w:r>
+        <w:t xml:space="preserve">La probabilidad de que sea de la zona 4 y de que no haya opinado es de </w:t>
+      </w:r>
+      <w:r>
+        <w:t>14/76</w:t>
       </w:r>
     </w:p>
     <w:p/>
@@ -470,20 +485,8 @@
                 <w:color w:val="000000"/>
                 <w:lang w:eastAsia="es-AR"/>
               </w:rPr>
-              <w:t xml:space="preserve">Calidad de la </w:t>
-            </w:r>
-            <w:proofErr w:type="spellStart"/>
-            <w:r>
-              <w:rPr>
-                <w:rFonts w:ascii="Calibri" w:eastAsia="Times New Roman" w:hAnsi="Calibri" w:cs="Calibri"/>
-                <w:b/>
-                <w:bCs/>
-                <w:color w:val="000000"/>
-                <w:lang w:eastAsia="es-AR"/>
-              </w:rPr>
-              <w:t>institucion</w:t>
-            </w:r>
-            <w:proofErr w:type="spellEnd"/>
+              <w:t>Calidad de la institucion</w:t>
+            </w:r>
           </w:p>
         </w:tc>
         <w:tc>
@@ -1239,17 +1242,7 @@
                 <w:color w:val="000000"/>
                 <w:lang w:eastAsia="es-AR"/>
               </w:rPr>
-              <w:t xml:space="preserve">Calidad de la </w:t>
-            </w:r>
-            <w:r>
-              <w:rPr>
-                <w:rFonts w:ascii="Calibri" w:eastAsia="Times New Roman" w:hAnsi="Calibri" w:cs="Calibri"/>
-                <w:b/>
-                <w:bCs/>
-                <w:color w:val="000000"/>
-                <w:lang w:eastAsia="es-AR"/>
-              </w:rPr>
-              <w:t>institución</w:t>
+              <w:t>Calidad de la institución</w:t>
             </w:r>
           </w:p>
         </w:tc>
@@ -1985,7 +1978,25 @@
         <w:pStyle w:val="Prrafodelista"/>
       </w:pPr>
       <w:r>
-        <w:t>La probabilidad de que la calidad de la institución sea el principal motivo de elección es del 21%</w:t>
+        <w:t xml:space="preserve">La probabilidad de que la calidad de la institución sea el principal motivo de elección es del </w:t>
+      </w:r>
+      <w:r>
+        <w:t>(</w:t>
+      </w:r>
+      <w:r>
+        <w:t>p(E)</w:t>
+      </w:r>
+      <w:r>
+        <w:t>np(c)/p(c))</w:t>
+      </w:r>
+      <w:r>
+        <w:rPr>
+          <w:u w:val="single"/>
+        </w:rPr>
+        <w:t xml:space="preserve"> </w:t>
+      </w:r>
+      <w:r>
+        <w:t>= 421/821</w:t>
       </w:r>
     </w:p>
     <w:sectPr>
@@ -1999,7 +2010,7 @@
 </file>
 
 <file path=word/numbering.xml><?xml version="1.0" encoding="utf-8"?>
-<w:numbering xmlns:wpc="http://schemas.microsoft.com/office/word/2010/wordprocessingCanvas" xmlns:cx="http://schemas.microsoft.com/office/drawing/2014/chartex" xmlns:cx1="http://schemas.microsoft.com/office/drawing/2015/9/8/chartex" xmlns:cx2="http://schemas.microsoft.com/office/drawing/2015/10/21/chartex" xmlns:cx3="http://schemas.microsoft.com/office/drawing/2016/5/9/chartex" xmlns:cx4="http://schemas.microsoft.com/office/drawing/2016/5/10/chartex" xmlns:cx5="http://schemas.microsoft.com/office/drawing/2016/5/11/chartex" xmlns:cx6="http://schemas.microsoft.com/office/drawing/2016/5/12/chartex" xmlns:cx7="http://schemas.microsoft.com/office/drawing/2016/5/13/chartex" xmlns:cx8="http://schemas.microsoft.com/office/drawing/2016/5/14/chartex" xmlns:mc="http://schemas.openxmlformats.org/markup-compatibility/2006" xmlns:aink="http://schemas.microsoft.com/office/drawing/2016/ink" xmlns:am3d="http://schemas.microsoft.com/office/drawing/2017/model3d" xmlns:o="urn:schemas-microsoft-com:office:office" xmlns:oel="http://schemas.microsoft.com/office/2019/extlst" xmlns:r="http://schemas.openxmlformats.org/officeDocument/2006/relationships" xmlns:m="http://schemas.openxmlformats.org/officeDocument/2006/math" xmlns:v="urn:schemas-microsoft-com:vml" xmlns:wp14="http://schemas.microsoft.com/office/word/2010/wordprocessingDrawing" xmlns:wp="http://schemas.openxmlformats.org/drawingml/2006/wordprocessingDrawing" xmlns:w10="urn:schemas-microsoft-com:office:word" xmlns:w="http://schemas.openxmlformats.org/wordprocessingml/2006/main" xmlns:w14="http://schemas.microsoft.com/office/word/2010/wordml" xmlns:w15="http://schemas.microsoft.com/office/word/2012/wordml" xmlns:w16cex="http://schemas.microsoft.com/office/word/2018/wordml/cex" xmlns:w16cid="http://schemas.microsoft.com/office/word/2016/wordml/cid" xmlns:w16="http://schemas.microsoft.com/office/word/2018/wordml" xmlns:w16sdtdh="http://schemas.microsoft.com/office/word/2020/wordml/sdtdatahash" xmlns:w16se="http://schemas.microsoft.com/office/word/2015/wordml/symex" xmlns:wpg="http://schemas.microsoft.com/office/word/2010/wordprocessingGroup" xmlns:wpi="http://schemas.microsoft.com/office/word/2010/wordprocessingInk" xmlns:wne="http://schemas.microsoft.com/office/word/2006/wordml" xmlns:wps="http://schemas.microsoft.com/office/word/2010/wordprocessingShape" mc:Ignorable="w14 w15 w16se w16cid w16 w16cex w16sdtdh wp14">
+<w:numbering xmlns:wpc="http://schemas.microsoft.com/office/word/2010/wordprocessingCanvas" xmlns:cx="http://schemas.microsoft.com/office/drawing/2014/chartex" xmlns:cx1="http://schemas.microsoft.com/office/drawing/2015/9/8/chartex" xmlns:cx2="http://schemas.microsoft.com/office/drawing/2015/10/21/chartex" xmlns:cx3="http://schemas.microsoft.com/office/drawing/2016/5/9/chartex" xmlns:cx4="http://schemas.microsoft.com/office/drawing/2016/5/10/chartex" xmlns:cx5="http://schemas.microsoft.com/office/drawing/2016/5/11/chartex" xmlns:cx6="http://schemas.microsoft.com/office/drawing/2016/5/12/chartex" xmlns:cx7="http://schemas.microsoft.com/office/drawing/2016/5/13/chartex" xmlns:cx8="http://schemas.microsoft.com/office/drawing/2016/5/14/chartex" xmlns:mc="http://schemas.openxmlformats.org/markup-compatibility/2006" xmlns:aink="http://schemas.microsoft.com/office/drawing/2016/ink" xmlns:am3d="http://schemas.microsoft.com/office/drawing/2017/model3d" xmlns:o="urn:schemas-microsoft-com:office:office" xmlns:r="http://schemas.openxmlformats.org/officeDocument/2006/relationships" xmlns:m="http://schemas.openxmlformats.org/officeDocument/2006/math" xmlns:v="urn:schemas-microsoft-com:vml" xmlns:wp14="http://schemas.microsoft.com/office/word/2010/wordprocessingDrawing" xmlns:wp="http://schemas.openxmlformats.org/drawingml/2006/wordprocessingDrawing" xmlns:w10="urn:schemas-microsoft-com:office:word" xmlns:w="http://schemas.openxmlformats.org/wordprocessingml/2006/main" xmlns:w14="http://schemas.microsoft.com/office/word/2010/wordml" xmlns:w15="http://schemas.microsoft.com/office/word/2012/wordml" xmlns:w16cex="http://schemas.microsoft.com/office/word/2018/wordml/cex" xmlns:w16cid="http://schemas.microsoft.com/office/word/2016/wordml/cid" xmlns:w16="http://schemas.microsoft.com/office/word/2018/wordml" xmlns:w16sdtdh="http://schemas.microsoft.com/office/word/2020/wordml/sdtdatahash" xmlns:w16se="http://schemas.microsoft.com/office/word/2015/wordml/symex" xmlns:wpg="http://schemas.microsoft.com/office/word/2010/wordprocessingGroup" xmlns:wpi="http://schemas.microsoft.com/office/word/2010/wordprocessingInk" xmlns:wne="http://schemas.microsoft.com/office/word/2006/wordml" xmlns:wps="http://schemas.microsoft.com/office/word/2010/wordprocessingShape" mc:Ignorable="w14 w15 w16se w16cid w16 w16cex w16sdtdh wp14">
   <w:abstractNum w:abstractNumId="0" w15:restartNumberingAfterBreak="0">
     <w:nsid w:val="224F72BA"/>
     <w:multiLevelType w:val="hybridMultilevel"/>
@@ -2356,16 +2367,16 @@
       </w:pPr>
     </w:lvl>
   </w:abstractNum>
-  <w:num w:numId="1" w16cid:durableId="923302363">
+  <w:num w:numId="1">
     <w:abstractNumId w:val="1"/>
   </w:num>
-  <w:num w:numId="2" w16cid:durableId="150874507">
+  <w:num w:numId="2">
     <w:abstractNumId w:val="0"/>
   </w:num>
-  <w:num w:numId="3" w16cid:durableId="542408536">
+  <w:num w:numId="3">
     <w:abstractNumId w:val="2"/>
   </w:num>
-  <w:num w:numId="4" w16cid:durableId="1238172115">
+  <w:num w:numId="4">
     <w:abstractNumId w:val="3"/>
   </w:num>
 </w:numbering>

</xml_diff>